<commit_message>
Add note and comment controller.js
</commit_message>
<xml_diff>
--- a/Docs/RESTfulAPI/Comment.docx
+++ b/Docs/RESTfulAPI/Comment.docx
@@ -24,6 +24,8 @@
           <w:szCs w:val="40"/>
         </w:rPr>
       </w:pPr>
+      <w:bookmarkStart w:id="0" w:name="_GoBack"/>
+      <w:bookmarkEnd w:id="0"/>
       <w:r>
         <w:rPr>
           <w:rFonts w:hint="default" w:ascii="Liberation Sans" w:hAnsi="Liberation Sans" w:cs="Liberation Sans"/>
@@ -717,43 +719,7 @@
           <w:sz w:val="23"/>
           <w:szCs w:val="23"/>
         </w:rPr>
-        <w:t xml:space="preserve">Example of </w:t>
-      </w:r>
-      <w:r>
-        <w:rPr>
-          <w:rFonts w:hint="default" w:ascii="宋体" w:hAnsi="宋体" w:eastAsia="宋体" w:cs="宋体"/>
-          <w:color w:val="111111"/>
-          <w:sz w:val="23"/>
-          <w:szCs w:val="23"/>
-        </w:rPr>
-        <w:t xml:space="preserve">update </w:t>
-      </w:r>
-      <w:r>
-        <w:rPr>
-          <w:rFonts w:hint="default" w:ascii="宋体" w:hAnsi="宋体" w:eastAsia="宋体" w:cs="宋体"/>
-          <w:color w:val="111111"/>
-          <w:sz w:val="23"/>
-          <w:szCs w:val="23"/>
-        </w:rPr>
-        <w:t xml:space="preserve">a </w:t>
-      </w:r>
-      <w:r>
-        <w:rPr>
-          <w:rFonts w:hint="default" w:ascii="宋体" w:hAnsi="宋体" w:eastAsia="宋体" w:cs="宋体"/>
-          <w:color w:val="111111"/>
-          <w:sz w:val="23"/>
-          <w:szCs w:val="23"/>
-        </w:rPr>
-        <w:t>comment</w:t>
-      </w:r>
-      <w:r>
-        <w:rPr>
-          <w:rFonts w:hint="default" w:ascii="宋体" w:hAnsi="宋体" w:eastAsia="宋体" w:cs="宋体"/>
-          <w:color w:val="111111"/>
-          <w:sz w:val="23"/>
-          <w:szCs w:val="23"/>
-        </w:rPr>
-        <w:t>：</w:t>
+        <w:t>Example of update a comment：</w:t>
       </w:r>
     </w:p>
     <w:p>
@@ -828,8 +794,6 @@
           <w:szCs w:val="23"/>
         </w:rPr>
       </w:pPr>
-      <w:bookmarkStart w:id="0" w:name="_GoBack"/>
-      <w:bookmarkEnd w:id="0"/>
       <w:r>
         <w:rPr>
           <w:rFonts w:hint="default" w:ascii="宋体" w:hAnsi="宋体" w:eastAsia="宋体" w:cs="宋体"/>

</xml_diff>